<commit_message>
Added recent new labs to master, and spreadsheet
Also updated master_supplement, mastersupplement_MT, and the document
outlining changes to the potential labs.
</commit_message>
<xml_diff>
--- a/StudentGuideModule2/potential_intro/new_potential_lab_outline.docx
+++ b/StudentGuideModule2/potential_intro/new_potential_lab_outline.docx
@@ -5,6 +5,48 @@
     <w:p>
       <w:pPr>
         <w:spacing w:line="240" w:lineRule="auto"/>
+        <w:jc w:val="center"/>
+        <w:rPr>
+          <w:rFonts w:ascii="Times New Roman" w:hAnsi="Times New Roman" w:cs="Times New Roman"/>
+          <w:b/>
+          <w:sz w:val="24"/>
+          <w:szCs w:val="24"/>
+        </w:rPr>
+      </w:pPr>
+      <w:r>
+        <w:rPr>
+          <w:rFonts w:ascii="Times New Roman" w:hAnsi="Times New Roman" w:cs="Times New Roman"/>
+          <w:b/>
+          <w:sz w:val="24"/>
+          <w:szCs w:val="24"/>
+        </w:rPr>
+        <w:t>Plan for reorganizing/improving electric potential labs</w:t>
+      </w:r>
+    </w:p>
+    <w:p>
+      <w:pPr>
+        <w:spacing w:line="240" w:lineRule="auto"/>
+        <w:jc w:val="center"/>
+        <w:rPr>
+          <w:rFonts w:ascii="Times New Roman" w:hAnsi="Times New Roman" w:cs="Times New Roman"/>
+          <w:b/>
+          <w:sz w:val="24"/>
+          <w:szCs w:val="24"/>
+        </w:rPr>
+      </w:pPr>
+      <w:r>
+        <w:rPr>
+          <w:rFonts w:ascii="Times New Roman" w:hAnsi="Times New Roman" w:cs="Times New Roman"/>
+          <w:b/>
+          <w:sz w:val="24"/>
+          <w:szCs w:val="24"/>
+        </w:rPr>
+        <w:t>Matt Trawick, December 2016</w:t>
+      </w:r>
+    </w:p>
+    <w:p>
+      <w:pPr>
+        <w:spacing w:line="240" w:lineRule="auto"/>
         <w:rPr>
           <w:rFonts w:ascii="Times New Roman" w:hAnsi="Times New Roman" w:cs="Times New Roman"/>
           <w:b/>
@@ -225,7 +267,17 @@
           <w:sz w:val="24"/>
           <w:szCs w:val="24"/>
         </w:rPr>
-        <w:t xml:space="preserve">introduces </w:t>
+        <w:t>introd</w:t>
+      </w:r>
+      <w:bookmarkStart w:id="0" w:name="_GoBack"/>
+      <w:bookmarkEnd w:id="0"/>
+      <w:r>
+        <w:rPr>
+          <w:rFonts w:ascii="Times New Roman" w:hAnsi="Times New Roman" w:cs="Times New Roman"/>
+          <w:sz w:val="24"/>
+          <w:szCs w:val="24"/>
+        </w:rPr>
+        <w:t xml:space="preserve">uces </w:t>
       </w:r>
       <w:r>
         <w:rPr>
@@ -1221,7 +1273,16 @@
           <w:sz w:val="24"/>
           <w:szCs w:val="24"/>
         </w:rPr>
-        <w:t xml:space="preserve">and a stronger connection to ideas of force and energy.  I also want to do some things with 3D visualizations of </w:t>
+        <w:t xml:space="preserve">and a stronger connection to ideas of force and energy.  </w:t>
+      </w:r>
+      <w:r>
+        <w:rPr>
+          <w:rFonts w:ascii="Times New Roman" w:hAnsi="Times New Roman" w:cs="Times New Roman"/>
+          <w:sz w:val="24"/>
+          <w:szCs w:val="24"/>
+        </w:rPr>
+        <w:lastRenderedPageBreak/>
+        <w:t xml:space="preserve">I also want to do some things with 3D visualizations of </w:t>
       </w:r>
       <m:oMath>
         <m:r>
@@ -1287,16 +1348,7 @@
           <w:sz w:val="24"/>
           <w:szCs w:val="24"/>
         </w:rPr>
-        <w:t xml:space="preserve"> from the other more introductory material.  Finally, I want to end up with a series of shorter, more focused labs, making it easy to </w:t>
-      </w:r>
-      <w:r>
-        <w:rPr>
-          <w:rFonts w:ascii="Times New Roman" w:eastAsiaTheme="minorEastAsia" w:hAnsi="Times New Roman" w:cs="Times New Roman"/>
-          <w:sz w:val="24"/>
-          <w:szCs w:val="24"/>
-        </w:rPr>
-        <w:lastRenderedPageBreak/>
-        <w:t xml:space="preserve">pick and choose, so you could reasonably skip any one lab, or decide to do activities 3 and 4 of some other lab as a lecture instead if you wanted to.  </w:t>
+        <w:t xml:space="preserve"> from the other more introductory material.  Finally, I want to end up with a series of shorter, more focused labs, making it easy to pick and choose, so you could reasonably skip any one lab, or decide to do activities 3 and 4 of some other lab as a lecture instead if you wanted to.  </w:t>
       </w:r>
     </w:p>
     <w:p>
@@ -2047,17 +2099,7 @@
           <w:sz w:val="24"/>
           <w:szCs w:val="24"/>
         </w:rPr>
-        <w:t>Work the i</w:t>
-      </w:r>
-      <w:bookmarkStart w:id="0" w:name="_GoBack"/>
-      <w:bookmarkEnd w:id="0"/>
-      <w:r>
-        <w:rPr>
-          <w:rFonts w:ascii="Times New Roman" w:hAnsi="Times New Roman" w:cs="Times New Roman"/>
-          <w:sz w:val="24"/>
-          <w:szCs w:val="24"/>
-        </w:rPr>
-        <w:t xml:space="preserve">ntegral to get </w:t>
+        <w:t xml:space="preserve">Work the integral to get </w:t>
       </w:r>
       <w:proofErr w:type="spellStart"/>
       <w:r>
@@ -2937,6 +2979,7 @@
           <w:sz w:val="24"/>
           <w:szCs w:val="24"/>
         </w:rPr>
+        <w:lastRenderedPageBreak/>
         <w:t>I</w:t>
       </w:r>
       <w:r>

</xml_diff>